<commit_message>
slx-254: versionamento inicial: alterado yaml, template e testes automatizados
</commit_message>
<xml_diff>
--- a/docassemble/docassemble/brcomeducalegal/data/templates/proposta-de-renegociacao-contrato-de-locacao.docx
+++ b/docassemble/docassemble/brcomeducalegal/data/templates/proposta-de-renegociacao-contrato-de-locacao.docx
@@ -47,6 +47,7 @@
       </w:pPr>
       <w:r>
         <w:rPr>
+          <w:highlight w:val="yellow"/>
           <w:rtl w:val="0"/>
         </w:rPr>
         <w:t xml:space="preserve">{{ title_case(signature_local | lower) }}</w:t>
@@ -59,6 +60,7 @@
       </w:r>
       <w:r>
         <w:rPr>
+          <w:highlight w:val="yellow"/>
           <w:rtl w:val="0"/>
         </w:rPr>
         <w:t xml:space="preserve">{{ signature_date }}</w:t>
@@ -73,100 +75,159 @@
     </w:p>
     <w:p>
       <w:pPr>
-        <w:spacing w:after="0" w:before="0" w:line="340" w:lineRule="auto"/>
-        <w:ind w:right="285"/>
-        <w:jc w:val="both"/>
-        <w:rPr/>
-      </w:pPr>
-      <w:r>
-        <w:rPr>
-          <w:rtl w:val="0"/>
-        </w:rPr>
-      </w:r>
-    </w:p>
-    <w:p>
-      <w:pPr>
-        <w:spacing w:after="0" w:before="0" w:line="340" w:lineRule="auto"/>
-        <w:ind w:right="285"/>
-        <w:jc w:val="both"/>
+        <w:spacing w:after="0" w:line="340" w:lineRule="auto"/>
+        <w:ind w:right="285"/>
+        <w:jc w:val="both"/>
+        <w:rPr/>
+      </w:pPr>
+      <w:r>
+        <w:rPr>
+          <w:highlight w:val="cyan"/>
+          <w:rtl w:val="0"/>
+        </w:rPr>
+        <w:t xml:space="preserve">{%p for item in locadores %}</w:t>
+      </w:r>
+      <w:r>
+        <w:rPr>
+          <w:rtl w:val="0"/>
+        </w:rPr>
+      </w:r>
+    </w:p>
+    <w:p>
+      <w:pPr>
+        <w:spacing w:after="0" w:before="0" w:line="340" w:lineRule="auto"/>
+        <w:ind w:right="285"/>
+        <w:jc w:val="both"/>
+        <w:rPr>
+          <w:highlight w:val="cyan"/>
+        </w:rPr>
+      </w:pPr>
+      <w:r>
         <w:rPr>
           <w:rFonts w:ascii="Calibri" w:cs="Calibri" w:eastAsia="Calibri" w:hAnsi="Calibri"/>
           <w:b w:val="1"/>
-        </w:rPr>
-      </w:pPr>
-      <w:r>
-        <w:rPr>
-          <w:rFonts w:ascii="Calibri" w:cs="Calibri" w:eastAsia="Calibri" w:hAnsi="Calibri"/>
+          <w:rtl w:val="0"/>
+        </w:rPr>
+        <w:t xml:space="preserve">À </w:t>
+      </w:r>
+      <w:r>
+        <w:rPr>
           <w:b w:val="1"/>
-          <w:rtl w:val="0"/>
-        </w:rPr>
-        <w:t xml:space="preserve">À </w:t>
-      </w:r>
-      <w:r>
-        <w:rPr>
+          <w:highlight w:val="yellow"/>
+          <w:rtl w:val="0"/>
+        </w:rPr>
+        <w:t xml:space="preserve">{{ title_case(locador.name.first | lower) }}</w:t>
+      </w:r>
+      <w:r>
+        <w:rPr>
+          <w:rFonts w:ascii="Calibri" w:cs="Calibri" w:eastAsia="Calibri" w:hAnsi="Calibri"/>
           <w:b w:val="1"/>
           <w:rtl w:val="0"/>
         </w:rPr>
-        <w:t xml:space="preserve">{{ title_case(locador.name.first | lower) }}</w:t>
-      </w:r>
-      <w:r>
-        <w:rPr>
-          <w:rFonts w:ascii="Calibri" w:cs="Calibri" w:eastAsia="Calibri" w:hAnsi="Calibri"/>
+        <w:t xml:space="preserve"> (“</w:t>
+      </w:r>
+      <w:r>
+        <w:rPr>
           <w:b w:val="1"/>
           <w:rtl w:val="0"/>
         </w:rPr>
-        <w:t xml:space="preserve"> (“</w:t>
-      </w:r>
-      <w:r>
-        <w:rPr>
+        <w:t xml:space="preserve">Locador</w:t>
+      </w:r>
+      <w:r>
+        <w:rPr>
+          <w:rFonts w:ascii="Calibri" w:cs="Calibri" w:eastAsia="Calibri" w:hAnsi="Calibri"/>
           <w:b w:val="1"/>
           <w:rtl w:val="0"/>
         </w:rPr>
-        <w:t xml:space="preserve">Locador</w:t>
-      </w:r>
-      <w:r>
-        <w:rPr>
-          <w:rFonts w:ascii="Calibri" w:cs="Calibri" w:eastAsia="Calibri" w:hAnsi="Calibri"/>
-          <w:b w:val="1"/>
-          <w:rtl w:val="0"/>
-        </w:rPr>
         <w:t xml:space="preserve">”).</w:t>
       </w:r>
-    </w:p>
-    <w:p>
-      <w:pPr>
-        <w:spacing w:after="0" w:before="0" w:line="340" w:lineRule="auto"/>
-        <w:ind w:right="285"/>
-        <w:jc w:val="both"/>
-        <w:rPr>
-          <w:b w:val="1"/>
-        </w:rPr>
-      </w:pPr>
-      <w:r>
-        <w:rPr>
-          <w:rtl w:val="0"/>
-        </w:rPr>
-      </w:r>
-    </w:p>
-    <w:p>
-      <w:pPr>
-        <w:spacing w:after="0" w:before="0" w:line="340" w:lineRule="auto"/>
-        <w:ind w:right="285"/>
-        <w:jc w:val="both"/>
-        <w:rPr>
-          <w:i w:val="1"/>
-        </w:rPr>
-      </w:pPr>
-      <w:r>
-        <w:rPr>
-          <w:i w:val="1"/>
-          <w:rtl w:val="0"/>
-        </w:rPr>
-        <w:t xml:space="preserve">Referência: Contrato de Locação firmado em {{ data_contrato }}, tendo como objeto o imóvel localizado no endereço {{ title_case( address_street_name | lower) }}, n.º {{ address_street_number }}, </w:t>
-      </w:r>
-      <w:r>
-        <w:rPr>
-          <w:i w:val="1"/>
+      <w:r>
+        <w:rPr>
+          <w:rtl w:val="0"/>
+        </w:rPr>
+      </w:r>
+    </w:p>
+    <w:p>
+      <w:pPr>
+        <w:spacing w:after="0" w:before="0" w:line="340" w:lineRule="auto"/>
+        <w:ind w:right="285"/>
+        <w:jc w:val="both"/>
+        <w:rPr>
+          <w:i w:val="1"/>
+        </w:rPr>
+      </w:pPr>
+      <w:r>
+        <w:rPr>
+          <w:rtl w:val="0"/>
+        </w:rPr>
+      </w:r>
+    </w:p>
+    <w:p>
+      <w:pPr>
+        <w:spacing w:after="0" w:before="0" w:line="340" w:lineRule="auto"/>
+        <w:ind w:right="285"/>
+        <w:jc w:val="both"/>
+        <w:rPr>
+          <w:i w:val="1"/>
+          <w:highlight w:val="yellow"/>
+        </w:rPr>
+      </w:pPr>
+      <w:r>
+        <w:rPr>
+          <w:i w:val="1"/>
+          <w:rtl w:val="0"/>
+        </w:rPr>
+        <w:t xml:space="preserve">Referência: Contrato de Locação firmado em </w:t>
+      </w:r>
+      <w:r>
+        <w:rPr>
+          <w:i w:val="1"/>
+          <w:highlight w:val="yellow"/>
+          <w:rtl w:val="0"/>
+        </w:rPr>
+        <w:t xml:space="preserve">{{ data_contrato }}</w:t>
+      </w:r>
+      <w:r>
+        <w:rPr>
+          <w:i w:val="1"/>
+          <w:rtl w:val="0"/>
+        </w:rPr>
+        <w:t xml:space="preserve">, tendo como objeto o imóvel localizado no endereço </w:t>
+      </w:r>
+      <w:r>
+        <w:rPr>
+          <w:i w:val="1"/>
+          <w:highlight w:val="yellow"/>
+          <w:rtl w:val="0"/>
+        </w:rPr>
+        <w:t xml:space="preserve">{{ title_case( address_street_name | lower) }}</w:t>
+      </w:r>
+      <w:r>
+        <w:rPr>
+          <w:i w:val="1"/>
+          <w:rtl w:val="0"/>
+        </w:rPr>
+        <w:t xml:space="preserve">, n.º </w:t>
+      </w:r>
+      <w:r>
+        <w:rPr>
+          <w:i w:val="1"/>
+          <w:highlight w:val="yellow"/>
+          <w:rtl w:val="0"/>
+        </w:rPr>
+        <w:t xml:space="preserve">{{ address_street_number }}</w:t>
+      </w:r>
+      <w:r>
+        <w:rPr>
+          <w:i w:val="1"/>
+          <w:rtl w:val="0"/>
+        </w:rPr>
+        <w:t xml:space="preserve">, </w:t>
+      </w:r>
+      <w:r>
+        <w:rPr>
+          <w:i w:val="1"/>
+          <w:highlight w:val="cyan"/>
           <w:rtl w:val="0"/>
         </w:rPr>
         <w:t xml:space="preserve">{% if address_complement %}</w:t>
@@ -174,13 +235,22 @@
       <w:r>
         <w:rPr>
           <w:i w:val="1"/>
-          <w:rtl w:val="0"/>
-        </w:rPr>
-        <w:t xml:space="preserve">{{ title_case(address_complement | lower) }}, </w:t>
-      </w:r>
-      <w:r>
-        <w:rPr>
-          <w:i w:val="1"/>
+          <w:highlight w:val="yellow"/>
+          <w:rtl w:val="0"/>
+        </w:rPr>
+        <w:t xml:space="preserve">{{ title_case(address_complement | lower) }}</w:t>
+      </w:r>
+      <w:r>
+        <w:rPr>
+          <w:i w:val="1"/>
+          <w:rtl w:val="0"/>
+        </w:rPr>
+        <w:t xml:space="preserve">, </w:t>
+      </w:r>
+      <w:r>
+        <w:rPr>
+          <w:i w:val="1"/>
+          <w:highlight w:val="cyan"/>
           <w:rtl w:val="0"/>
         </w:rPr>
         <w:t xml:space="preserve">{% endif %}</w:t>
@@ -190,7 +260,83 @@
           <w:i w:val="1"/>
           <w:rtl w:val="0"/>
         </w:rPr>
-        <w:t xml:space="preserve">Bairro {{ title_case(address_neighborhood | lower) }}, {{ title_case(address_city | lower) }}/{{ address_state }}, CEP {{ address_zip }}.</w:t>
+        <w:t xml:space="preserve">Bairro </w:t>
+      </w:r>
+      <w:r>
+        <w:rPr>
+          <w:i w:val="1"/>
+          <w:highlight w:val="yellow"/>
+          <w:rtl w:val="0"/>
+        </w:rPr>
+        <w:t xml:space="preserve">{{ title_case(address_neighborhood | lower) }}</w:t>
+      </w:r>
+      <w:r>
+        <w:rPr>
+          <w:i w:val="1"/>
+          <w:rtl w:val="0"/>
+        </w:rPr>
+        <w:t xml:space="preserve">, </w:t>
+      </w:r>
+      <w:r>
+        <w:rPr>
+          <w:i w:val="1"/>
+          <w:highlight w:val="yellow"/>
+          <w:rtl w:val="0"/>
+        </w:rPr>
+        <w:t xml:space="preserve">{{ title_case(address_city | lower) }}</w:t>
+      </w:r>
+      <w:r>
+        <w:rPr>
+          <w:i w:val="1"/>
+          <w:rtl w:val="0"/>
+        </w:rPr>
+        <w:t xml:space="preserve">/</w:t>
+      </w:r>
+      <w:r>
+        <w:rPr>
+          <w:i w:val="1"/>
+          <w:highlight w:val="yellow"/>
+          <w:rtl w:val="0"/>
+        </w:rPr>
+        <w:t xml:space="preserve">{{ address_state }}</w:t>
+      </w:r>
+      <w:r>
+        <w:rPr>
+          <w:i w:val="1"/>
+          <w:rtl w:val="0"/>
+        </w:rPr>
+        <w:t xml:space="preserve">, CEP </w:t>
+      </w:r>
+      <w:r>
+        <w:rPr>
+          <w:i w:val="1"/>
+          <w:highlight w:val="yellow"/>
+          <w:rtl w:val="0"/>
+        </w:rPr>
+        <w:t xml:space="preserve">{{ address_zip }}.</w:t>
+      </w:r>
+    </w:p>
+    <w:p>
+      <w:pPr>
+        <w:widowControl w:val="0"/>
+        <w:spacing w:after="80" w:before="80" w:line="300" w:lineRule="auto"/>
+        <w:jc w:val="both"/>
+        <w:rPr>
+          <w:i w:val="1"/>
+          <w:highlight w:val="yellow"/>
+        </w:rPr>
+      </w:pPr>
+      <w:r>
+        <w:rPr>
+          <w:highlight w:val="cyan"/>
+          <w:rtl w:val="0"/>
+        </w:rPr>
+        <w:t xml:space="preserve">{%p endfor %}</w:t>
+      </w:r>
+      <w:r>
+        <w:rPr>
+          <w:rtl w:val="0"/>
+        </w:rPr>
       </w:r>
     </w:p>
     <w:p>
@@ -251,6 +397,7 @@
           <w:sz w:val="22"/>
           <w:szCs w:val="22"/>
           <w:u w:val="none"/>
+          <w:shd w:fill="auto" w:val="clear"/>
           <w:vertAlign w:val="baseline"/>
         </w:rPr>
       </w:pPr>
@@ -265,6 +412,7 @@
           <w:sz w:val="22"/>
           <w:szCs w:val="22"/>
           <w:u w:val="none"/>
+          <w:shd w:fill="auto" w:val="clear"/>
           <w:vertAlign w:val="baseline"/>
           <w:rtl w:val="0"/>
         </w:rPr>
@@ -296,6 +444,7 @@
       <w:r>
         <w:rPr>
           <w:b w:val="1"/>
+          <w:highlight w:val="yellow"/>
           <w:rtl w:val="0"/>
         </w:rPr>
         <w:t xml:space="preserve">{{ school["legal_name”] | upper }}</w:t>
@@ -309,6 +458,7 @@
       </w:r>
       <w:r>
         <w:rPr>
+          <w:highlight w:val="yellow"/>
           <w:rtl w:val="0"/>
         </w:rPr>
         <w:t xml:space="preserve">{{ school["cnpj”] }}</w:t>
@@ -322,6 +472,7 @@
       </w:r>
       <w:r>
         <w:rPr>
+          <w:highlight w:val="yellow"/>
           <w:rtl w:val="0"/>
         </w:rPr>
         <w:t xml:space="preserve">{{ school["street”] }}</w:t>
@@ -335,12 +486,20 @@
       </w:r>
       <w:r>
         <w:rPr>
-          <w:rtl w:val="0"/>
-        </w:rPr>
-        <w:t xml:space="preserve">{{ school["street_number”] }}, </w:t>
-      </w:r>
-      <w:r>
-        <w:rPr>
+          <w:highlight w:val="yellow"/>
+          <w:rtl w:val="0"/>
+        </w:rPr>
+        <w:t xml:space="preserve">{{ school["street_number”] }}</w:t>
+      </w:r>
+      <w:r>
+        <w:rPr>
+          <w:rtl w:val="0"/>
+        </w:rPr>
+        <w:t xml:space="preserve">, </w:t>
+      </w:r>
+      <w:r>
+        <w:rPr>
+          <w:highlight w:val="cyan"/>
           <w:rtl w:val="0"/>
         </w:rPr>
         <w:t xml:space="preserve">{% if school["unit”] %}</w:t>
@@ -349,19 +508,47 @@
         <w:rPr>
           <w:rtl w:val="0"/>
         </w:rPr>
-        <w:t xml:space="preserve"> {{ title_case(school["unit”] | lower) }}, </w:t>
-      </w:r>
-      <w:r>
-        <w:rPr>
+        <w:t xml:space="preserve"> </w:t>
+      </w:r>
+      <w:r>
+        <w:rPr>
+          <w:highlight w:val="yellow"/>
+          <w:rtl w:val="0"/>
+        </w:rPr>
+        <w:t xml:space="preserve">{{ title_case(school["unit”] | lower) }}</w:t>
+      </w:r>
+      <w:r>
+        <w:rPr>
+          <w:rtl w:val="0"/>
+        </w:rPr>
+        <w:t xml:space="preserve">, </w:t>
+      </w:r>
+      <w:r>
+        <w:rPr>
+          <w:highlight w:val="cyan"/>
           <w:rtl w:val="0"/>
         </w:rPr>
         <w:t xml:space="preserve">{% endif %}</w:t>
       </w:r>
       <w:r>
         <w:rPr>
-          <w:rtl w:val="0"/>
-        </w:rPr>
-        <w:t xml:space="preserve">{{ school["neighborhood”] }} – CEP {{ school["zip”] }}</w:t>
+          <w:highlight w:val="yellow"/>
+          <w:rtl w:val="0"/>
+        </w:rPr>
+        <w:t xml:space="preserve">{{ school["neighborhood”] }}</w:t>
+      </w:r>
+      <w:r>
+        <w:rPr>
+          <w:rtl w:val="0"/>
+        </w:rPr>
+        <w:t xml:space="preserve"> – CEP </w:t>
+      </w:r>
+      <w:r>
+        <w:rPr>
+          <w:highlight w:val="yellow"/>
+          <w:rtl w:val="0"/>
+        </w:rPr>
+        <w:t xml:space="preserve">{{ school["zip”] }}</w:t>
       </w:r>
       <w:r>
         <w:rPr>
@@ -618,18 +805,34 @@
       </w:r>
       <w:r>
         <w:rPr>
+          <w:highlight w:val="cyan"/>
+          <w:rtl w:val="0"/>
+        </w:rPr>
+        <w:t xml:space="preserve">{% for item in locadores %}</w:t>
+      </w:r>
+      <w:r>
+        <w:rPr>
+          <w:highlight w:val="yellow"/>
           <w:rtl w:val="0"/>
         </w:rPr>
         <w:t xml:space="preserve">{{ title_case(locador.name.first | lower) }}</w:t>
       </w:r>
       <w:r>
         <w:rPr>
+          <w:highlight w:val="cyan"/>
+          <w:rtl w:val="0"/>
+        </w:rPr>
+        <w:t xml:space="preserve">{% endfor %}</w:t>
+      </w:r>
+      <w:r>
+        <w:rPr>
           <w:rtl w:val="0"/>
         </w:rPr>
         <w:t xml:space="preserve"> para reduzir o aluguel mensal para o valor de R$ </w:t>
       </w:r>
       <w:r>
         <w:rPr>
+          <w:highlight w:val="cyan"/>
           <w:rtl w:val="0"/>
         </w:rPr>
         <w:t xml:space="preserve">{{ “%.2f”|format(discount_value) | replace(“.”,”,”) }}</w:t>
@@ -642,6 +845,7 @@
       </w:r>
       <w:r>
         <w:rPr>
+          <w:highlight w:val="yellow"/>
           <w:rtl w:val="0"/>
         </w:rPr>
         <w:t xml:space="preserve">({{ discount_valueE }}) </w:t>
@@ -673,6 +877,7 @@
         <w:jc w:val="both"/>
         <w:rPr>
           <w:color w:val="a9b7c6"/>
+          <w:shd w:fill="2b2b2b" w:val="clear"/>
         </w:rPr>
       </w:pPr>
       <w:r>
@@ -768,6 +973,7 @@
           <w:color w:val="ffffff"/>
           <w:sz w:val="22"/>
           <w:szCs w:val="22"/>
+          <w:shd w:fill="ff9900" w:val="clear"/>
           <w:rtl w:val="0"/>
         </w:rPr>
         <w:t xml:space="preserve">{{  generate_anchor('signHere', school["email”])  }}</w:t>
@@ -827,6 +1033,7 @@
       <w:r>
         <w:rPr>
           <w:b w:val="1"/>
+          <w:highlight w:val="yellow"/>
           <w:rtl w:val="0"/>
         </w:rPr>
         <w:t xml:space="preserve">{{ school["legal_name”] | upper }}</w:t>

</xml_diff>

<commit_message>
slx-254: Correções templates e yamls
</commit_message>
<xml_diff>
--- a/docassemble/docassemble/brcomeducalegal/data/templates/proposta-de-renegociacao-contrato-de-locacao.docx
+++ b/docassemble/docassemble/brcomeducalegal/data/templates/proposta-de-renegociacao-contrato-de-locacao.docx
@@ -11,23 +11,7 @@
         <w:rPr>
           <w:rFonts w:ascii="Calibri" w:cs="Calibri" w:eastAsia="Calibri" w:hAnsi="Calibri"/>
           <w:color w:val="000000"/>
-        </w:rPr>
-      </w:pPr>
-      <w:r>
-        <w:rPr>
-          <w:rtl w:val="0"/>
-        </w:rPr>
-      </w:r>
-    </w:p>
-    <w:p>
-      <w:pPr>
-        <w:shd w:fill="ffffff" w:val="clear"/>
-        <w:spacing w:after="0" w:before="0" w:line="240" w:lineRule="auto"/>
-        <w:ind w:right="285"/>
-        <w:jc w:val="both"/>
-        <w:rPr>
-          <w:rFonts w:ascii="Calibri" w:cs="Calibri" w:eastAsia="Calibri" w:hAnsi="Calibri"/>
-          <w:color w:val="000000"/>
+          <w:highlight w:val="white"/>
         </w:rPr>
       </w:pPr>
       <w:r>
@@ -43,31 +27,20 @@
         <w:jc w:val="right"/>
         <w:rPr>
           <w:rFonts w:ascii="Calibri" w:cs="Calibri" w:eastAsia="Calibri" w:hAnsi="Calibri"/>
-        </w:rPr>
-      </w:pPr>
-      <w:r>
-        <w:rPr>
-          <w:highlight w:val="yellow"/>
-          <w:rtl w:val="0"/>
-        </w:rPr>
-        <w:t xml:space="preserve">{{ title_case(signature_local | lower) }}</w:t>
-      </w:r>
-      <w:r>
-        <w:rPr>
-          <w:rtl w:val="0"/>
-        </w:rPr>
-        <w:t xml:space="preserve">, </w:t>
-      </w:r>
-      <w:r>
-        <w:rPr>
-          <w:highlight w:val="yellow"/>
-          <w:rtl w:val="0"/>
-        </w:rPr>
-        <w:t xml:space="preserve">{{ signature_date }}</w:t>
-      </w:r>
-      <w:r>
-        <w:rPr>
-          <w:rFonts w:ascii="Calibri" w:cs="Calibri" w:eastAsia="Calibri" w:hAnsi="Calibri"/>
+          <w:highlight w:val="white"/>
+        </w:rPr>
+      </w:pPr>
+      <w:r>
+        <w:rPr>
+          <w:highlight w:val="white"/>
+          <w:rtl w:val="0"/>
+        </w:rPr>
+        <w:t xml:space="preserve">{{ title_case(signature_local | lower) }}, {{ signature_date }}</w:t>
+      </w:r>
+      <w:r>
+        <w:rPr>
+          <w:rFonts w:ascii="Calibri" w:cs="Calibri" w:eastAsia="Calibri" w:hAnsi="Calibri"/>
+          <w:highlight w:val="white"/>
           <w:rtl w:val="0"/>
         </w:rPr>
         <w:t xml:space="preserve">.</w:t>
@@ -78,34 +51,32 @@
         <w:spacing w:after="0" w:line="340" w:lineRule="auto"/>
         <w:ind w:right="285"/>
         <w:jc w:val="both"/>
-        <w:rPr/>
-      </w:pPr>
-      <w:r>
-        <w:rPr>
-          <w:highlight w:val="cyan"/>
+        <w:rPr>
+          <w:highlight w:val="white"/>
+        </w:rPr>
+      </w:pPr>
+      <w:r>
+        <w:rPr>
+          <w:highlight w:val="white"/>
           <w:rtl w:val="0"/>
         </w:rPr>
         <w:t xml:space="preserve">{%p for item in locadores %}</w:t>
       </w:r>
-      <w:r>
-        <w:rPr>
-          <w:rtl w:val="0"/>
-        </w:rPr>
-      </w:r>
-    </w:p>
-    <w:p>
-      <w:pPr>
-        <w:spacing w:after="0" w:before="0" w:line="340" w:lineRule="auto"/>
-        <w:ind w:right="285"/>
-        <w:jc w:val="both"/>
-        <w:rPr>
-          <w:highlight w:val="cyan"/>
+    </w:p>
+    <w:p>
+      <w:pPr>
+        <w:spacing w:after="0" w:before="0" w:line="340" w:lineRule="auto"/>
+        <w:ind w:right="285"/>
+        <w:jc w:val="both"/>
+        <w:rPr>
+          <w:highlight w:val="white"/>
         </w:rPr>
       </w:pPr>
       <w:r>
         <w:rPr>
           <w:rFonts w:ascii="Calibri" w:cs="Calibri" w:eastAsia="Calibri" w:hAnsi="Calibri"/>
           <w:b w:val="1"/>
+          <w:highlight w:val="white"/>
           <w:rtl w:val="0"/>
         </w:rPr>
         <w:t xml:space="preserve">À </w:t>
@@ -113,15 +84,16 @@
       <w:r>
         <w:rPr>
           <w:b w:val="1"/>
-          <w:highlight w:val="yellow"/>
-          <w:rtl w:val="0"/>
-        </w:rPr>
-        <w:t xml:space="preserve">{{ title_case(locador.name.first | lower) }}</w:t>
+          <w:highlight w:val="white"/>
+          <w:rtl w:val="0"/>
+        </w:rPr>
+        <w:t xml:space="preserve">{{ title_case(item.name.text | lower) }}</w:t>
       </w:r>
       <w:r>
         <w:rPr>
           <w:rFonts w:ascii="Calibri" w:cs="Calibri" w:eastAsia="Calibri" w:hAnsi="Calibri"/>
           <w:b w:val="1"/>
+          <w:highlight w:val="white"/>
           <w:rtl w:val="0"/>
         </w:rPr>
         <w:t xml:space="preserve"> (“</w:t>
@@ -129,14 +101,16 @@
       <w:r>
         <w:rPr>
           <w:b w:val="1"/>
-          <w:rtl w:val="0"/>
-        </w:rPr>
-        <w:t xml:space="preserve">Locador</w:t>
+          <w:highlight w:val="white"/>
+          <w:rtl w:val="0"/>
+        </w:rPr>
+        <w:t xml:space="preserve">Locador(a)</w:t>
       </w:r>
       <w:r>
         <w:rPr>
           <w:rFonts w:ascii="Calibri" w:cs="Calibri" w:eastAsia="Calibri" w:hAnsi="Calibri"/>
           <w:b w:val="1"/>
+          <w:highlight w:val="white"/>
           <w:rtl w:val="0"/>
         </w:rPr>
         <w:t xml:space="preserve">”).</w:t>
@@ -145,175 +119,6 @@
         <w:rPr>
           <w:rtl w:val="0"/>
         </w:rPr>
-      </w:r>
-    </w:p>
-    <w:p>
-      <w:pPr>
-        <w:spacing w:after="0" w:before="0" w:line="340" w:lineRule="auto"/>
-        <w:ind w:right="285"/>
-        <w:jc w:val="both"/>
-        <w:rPr>
-          <w:i w:val="1"/>
-        </w:rPr>
-      </w:pPr>
-      <w:r>
-        <w:rPr>
-          <w:rtl w:val="0"/>
-        </w:rPr>
-      </w:r>
-    </w:p>
-    <w:p>
-      <w:pPr>
-        <w:spacing w:after="0" w:before="0" w:line="340" w:lineRule="auto"/>
-        <w:ind w:right="285"/>
-        <w:jc w:val="both"/>
-        <w:rPr>
-          <w:i w:val="1"/>
-          <w:highlight w:val="yellow"/>
-        </w:rPr>
-      </w:pPr>
-      <w:r>
-        <w:rPr>
-          <w:i w:val="1"/>
-          <w:rtl w:val="0"/>
-        </w:rPr>
-        <w:t xml:space="preserve">Referência: Contrato de Locação firmado em </w:t>
-      </w:r>
-      <w:r>
-        <w:rPr>
-          <w:i w:val="1"/>
-          <w:highlight w:val="yellow"/>
-          <w:rtl w:val="0"/>
-        </w:rPr>
-        <w:t xml:space="preserve">{{ data_contrato }}</w:t>
-      </w:r>
-      <w:r>
-        <w:rPr>
-          <w:i w:val="1"/>
-          <w:rtl w:val="0"/>
-        </w:rPr>
-        <w:t xml:space="preserve">, tendo como objeto o imóvel localizado no endereço </w:t>
-      </w:r>
-      <w:r>
-        <w:rPr>
-          <w:i w:val="1"/>
-          <w:highlight w:val="yellow"/>
-          <w:rtl w:val="0"/>
-        </w:rPr>
-        <w:t xml:space="preserve">{{ title_case( address_street_name | lower) }}</w:t>
-      </w:r>
-      <w:r>
-        <w:rPr>
-          <w:i w:val="1"/>
-          <w:rtl w:val="0"/>
-        </w:rPr>
-        <w:t xml:space="preserve">, n.º </w:t>
-      </w:r>
-      <w:r>
-        <w:rPr>
-          <w:i w:val="1"/>
-          <w:highlight w:val="yellow"/>
-          <w:rtl w:val="0"/>
-        </w:rPr>
-        <w:t xml:space="preserve">{{ address_street_number }}</w:t>
-      </w:r>
-      <w:r>
-        <w:rPr>
-          <w:i w:val="1"/>
-          <w:rtl w:val="0"/>
-        </w:rPr>
-        <w:t xml:space="preserve">, </w:t>
-      </w:r>
-      <w:r>
-        <w:rPr>
-          <w:i w:val="1"/>
-          <w:highlight w:val="cyan"/>
-          <w:rtl w:val="0"/>
-        </w:rPr>
-        <w:t xml:space="preserve">{% if address_complement %}</w:t>
-      </w:r>
-      <w:r>
-        <w:rPr>
-          <w:i w:val="1"/>
-          <w:highlight w:val="yellow"/>
-          <w:rtl w:val="0"/>
-        </w:rPr>
-        <w:t xml:space="preserve">{{ title_case(address_complement | lower) }}</w:t>
-      </w:r>
-      <w:r>
-        <w:rPr>
-          <w:i w:val="1"/>
-          <w:rtl w:val="0"/>
-        </w:rPr>
-        <w:t xml:space="preserve">, </w:t>
-      </w:r>
-      <w:r>
-        <w:rPr>
-          <w:i w:val="1"/>
-          <w:highlight w:val="cyan"/>
-          <w:rtl w:val="0"/>
-        </w:rPr>
-        <w:t xml:space="preserve">{% endif %}</w:t>
-      </w:r>
-      <w:r>
-        <w:rPr>
-          <w:i w:val="1"/>
-          <w:rtl w:val="0"/>
-        </w:rPr>
-        <w:t xml:space="preserve">Bairro </w:t>
-      </w:r>
-      <w:r>
-        <w:rPr>
-          <w:i w:val="1"/>
-          <w:highlight w:val="yellow"/>
-          <w:rtl w:val="0"/>
-        </w:rPr>
-        <w:t xml:space="preserve">{{ title_case(address_neighborhood | lower) }}</w:t>
-      </w:r>
-      <w:r>
-        <w:rPr>
-          <w:i w:val="1"/>
-          <w:rtl w:val="0"/>
-        </w:rPr>
-        <w:t xml:space="preserve">, </w:t>
-      </w:r>
-      <w:r>
-        <w:rPr>
-          <w:i w:val="1"/>
-          <w:highlight w:val="yellow"/>
-          <w:rtl w:val="0"/>
-        </w:rPr>
-        <w:t xml:space="preserve">{{ title_case(address_city | lower) }}</w:t>
-      </w:r>
-      <w:r>
-        <w:rPr>
-          <w:i w:val="1"/>
-          <w:rtl w:val="0"/>
-        </w:rPr>
-        <w:t xml:space="preserve">/</w:t>
-      </w:r>
-      <w:r>
-        <w:rPr>
-          <w:i w:val="1"/>
-          <w:highlight w:val="yellow"/>
-          <w:rtl w:val="0"/>
-        </w:rPr>
-        <w:t xml:space="preserve">{{ address_state }}</w:t>
-      </w:r>
-      <w:r>
-        <w:rPr>
-          <w:i w:val="1"/>
-          <w:rtl w:val="0"/>
-        </w:rPr>
-        <w:t xml:space="preserve">, CEP </w:t>
-      </w:r>
-      <w:r>
-        <w:rPr>
-          <w:i w:val="1"/>
-          <w:highlight w:val="yellow"/>
-          <w:rtl w:val="0"/>
-        </w:rPr>
-        <w:t xml:space="preserve">{{ address_zip }}.</w:t>
       </w:r>
     </w:p>
     <w:p>
@@ -323,12 +128,12 @@
         <w:jc w:val="both"/>
         <w:rPr>
           <w:i w:val="1"/>
-          <w:highlight w:val="yellow"/>
-        </w:rPr>
-      </w:pPr>
-      <w:r>
-        <w:rPr>
-          <w:highlight w:val="cyan"/>
+          <w:highlight w:val="white"/>
+        </w:rPr>
+      </w:pPr>
+      <w:r>
+        <w:rPr>
+          <w:highlight w:val="white"/>
           <w:rtl w:val="0"/>
         </w:rPr>
         <w:t xml:space="preserve">{%p endfor %}</w:t>
@@ -346,11 +151,48 @@
         <w:jc w:val="both"/>
         <w:rPr>
           <w:i w:val="1"/>
+          <w:highlight w:val="white"/>
         </w:rPr>
       </w:pPr>
       <w:r>
         <w:rPr>
           <w:i w:val="1"/>
+          <w:highlight w:val="white"/>
+          <w:rtl w:val="0"/>
+        </w:rPr>
+        <w:t xml:space="preserve">Referência: Contrato de Locação firmado em {{ data_contrato }}, tendo como objeto o imóvel localizado no endereço {{ title_case( property_address_street_name | lower) }}, n.º {{ property_address_street_number }}, {% if property_address_unit %}{{ title_case(property_address_unit | lower) }}, {% endif %}Bairro {{ title_case(property_address_neighborhood | lower) }}, {{ title_case(property_address_city | lower) }}/{{ property_address_state }}, CEP {{ property_address_zip }}.</w:t>
+      </w:r>
+    </w:p>
+    <w:p>
+      <w:pPr>
+        <w:widowControl w:val="0"/>
+        <w:spacing w:after="80" w:before="80" w:line="300" w:lineRule="auto"/>
+        <w:jc w:val="both"/>
+        <w:rPr>
+          <w:i w:val="1"/>
+          <w:highlight w:val="white"/>
+        </w:rPr>
+      </w:pPr>
+      <w:r>
+        <w:rPr>
+          <w:rtl w:val="0"/>
+        </w:rPr>
+      </w:r>
+    </w:p>
+    <w:p>
+      <w:pPr>
+        <w:spacing w:after="0" w:before="0" w:line="340" w:lineRule="auto"/>
+        <w:ind w:right="285"/>
+        <w:jc w:val="both"/>
+        <w:rPr>
+          <w:i w:val="1"/>
+          <w:highlight w:val="white"/>
+        </w:rPr>
+      </w:pPr>
+      <w:r>
+        <w:rPr>
+          <w:i w:val="1"/>
+          <w:highlight w:val="white"/>
           <w:rtl w:val="0"/>
         </w:rPr>
         <w:t xml:space="preserve">Assunto: Notificação para renegociação do Contrato de Locação. </w:t>
@@ -363,6 +205,7 @@
         <w:jc w:val="both"/>
         <w:rPr>
           <w:rFonts w:ascii="Calibri" w:cs="Calibri" w:eastAsia="Calibri" w:hAnsi="Calibri"/>
+          <w:highlight w:val="white"/>
         </w:rPr>
       </w:pPr>
       <w:r>
@@ -396,8 +239,8 @@
           <w:color w:val="000000"/>
           <w:sz w:val="22"/>
           <w:szCs w:val="22"/>
+          <w:highlight w:val="white"/>
           <w:u w:val="none"/>
-          <w:shd w:fill="auto" w:val="clear"/>
           <w:vertAlign w:val="baseline"/>
         </w:rPr>
       </w:pPr>
@@ -411,8 +254,8 @@
           <w:color w:val="000000"/>
           <w:sz w:val="22"/>
           <w:szCs w:val="22"/>
+          <w:highlight w:val="white"/>
           <w:u w:val="none"/>
-          <w:shd w:fill="auto" w:val="clear"/>
           <w:vertAlign w:val="baseline"/>
           <w:rtl w:val="0"/>
         </w:rPr>
@@ -426,25 +269,28 @@
         <w:jc w:val="both"/>
         <w:rPr>
           <w:rFonts w:ascii="Calibri" w:cs="Calibri" w:eastAsia="Calibri" w:hAnsi="Calibri"/>
-        </w:rPr>
-      </w:pPr>
-      <w:r>
-        <w:rPr>
-          <w:rtl w:val="0"/>
-        </w:rPr>
-      </w:r>
-    </w:p>
-    <w:p>
-      <w:pPr>
-        <w:spacing w:after="0" w:before="0" w:line="340" w:lineRule="auto"/>
-        <w:ind w:right="285"/>
-        <w:jc w:val="both"/>
-        <w:rPr/>
+          <w:highlight w:val="white"/>
+        </w:rPr>
+      </w:pPr>
+      <w:r>
+        <w:rPr>
+          <w:rtl w:val="0"/>
+        </w:rPr>
+      </w:r>
+    </w:p>
+    <w:p>
+      <w:pPr>
+        <w:spacing w:after="0" w:before="0" w:line="340" w:lineRule="auto"/>
+        <w:ind w:right="285"/>
+        <w:jc w:val="both"/>
+        <w:rPr>
+          <w:highlight w:val="white"/>
+        </w:rPr>
       </w:pPr>
       <w:r>
         <w:rPr>
           <w:b w:val="1"/>
-          <w:highlight w:val="yellow"/>
+          <w:highlight w:val="white"/>
           <w:rtl w:val="0"/>
         </w:rPr>
         <w:t xml:space="preserve">{{ school["legal_name”] | upper }}</w:t>
@@ -452,13 +298,14 @@
       <w:r>
         <w:rPr>
           <w:rFonts w:ascii="Calibri" w:cs="Calibri" w:eastAsia="Calibri" w:hAnsi="Calibri"/>
+          <w:highlight w:val="white"/>
           <w:rtl w:val="0"/>
         </w:rPr>
         <w:t xml:space="preserve">, pessoa jurídica de direito privado, inscrita no CNPJ sob o nº. </w:t>
       </w:r>
       <w:r>
         <w:rPr>
-          <w:highlight w:val="yellow"/>
+          <w:highlight w:val="white"/>
           <w:rtl w:val="0"/>
         </w:rPr>
         <w:t xml:space="preserve">{{ school["cnpj”] }}</w:t>
@@ -466,13 +313,14 @@
       <w:r>
         <w:rPr>
           <w:rFonts w:ascii="Calibri" w:cs="Calibri" w:eastAsia="Calibri" w:hAnsi="Calibri"/>
+          <w:highlight w:val="white"/>
           <w:rtl w:val="0"/>
         </w:rPr>
         <w:t xml:space="preserve">, com endereço na Rua </w:t>
       </w:r>
       <w:r>
         <w:rPr>
-          <w:highlight w:val="yellow"/>
+          <w:highlight w:val="white"/>
           <w:rtl w:val="0"/>
         </w:rPr>
         <w:t xml:space="preserve">{{ school["street”] }}</w:t>
@@ -480,85 +328,29 @@
       <w:r>
         <w:rPr>
           <w:rFonts w:ascii="Calibri" w:cs="Calibri" w:eastAsia="Calibri" w:hAnsi="Calibri"/>
+          <w:highlight w:val="white"/>
           <w:rtl w:val="0"/>
         </w:rPr>
         <w:t xml:space="preserve">, n. </w:t>
       </w:r>
       <w:r>
         <w:rPr>
-          <w:highlight w:val="yellow"/>
-          <w:rtl w:val="0"/>
-        </w:rPr>
-        <w:t xml:space="preserve">{{ school["street_number”] }}</w:t>
-      </w:r>
-      <w:r>
-        <w:rPr>
-          <w:rtl w:val="0"/>
-        </w:rPr>
-        <w:t xml:space="preserve">, </w:t>
-      </w:r>
-      <w:r>
-        <w:rPr>
-          <w:highlight w:val="cyan"/>
-          <w:rtl w:val="0"/>
-        </w:rPr>
-        <w:t xml:space="preserve">{% if school["unit”] %}</w:t>
-      </w:r>
-      <w:r>
-        <w:rPr>
-          <w:rtl w:val="0"/>
-        </w:rPr>
-        <w:t xml:space="preserve"> </w:t>
-      </w:r>
-      <w:r>
-        <w:rPr>
-          <w:highlight w:val="yellow"/>
-          <w:rtl w:val="0"/>
-        </w:rPr>
-        <w:t xml:space="preserve">{{ title_case(school["unit”] | lower) }}</w:t>
-      </w:r>
-      <w:r>
-        <w:rPr>
-          <w:rtl w:val="0"/>
-        </w:rPr>
-        <w:t xml:space="preserve">, </w:t>
-      </w:r>
-      <w:r>
-        <w:rPr>
-          <w:highlight w:val="cyan"/>
-          <w:rtl w:val="0"/>
-        </w:rPr>
-        <w:t xml:space="preserve">{% endif %}</w:t>
-      </w:r>
-      <w:r>
-        <w:rPr>
-          <w:highlight w:val="yellow"/>
-          <w:rtl w:val="0"/>
-        </w:rPr>
-        <w:t xml:space="preserve">{{ school["neighborhood”] }}</w:t>
-      </w:r>
-      <w:r>
-        <w:rPr>
-          <w:rtl w:val="0"/>
-        </w:rPr>
-        <w:t xml:space="preserve"> – CEP </w:t>
-      </w:r>
-      <w:r>
-        <w:rPr>
-          <w:highlight w:val="yellow"/>
-          <w:rtl w:val="0"/>
-        </w:rPr>
-        <w:t xml:space="preserve">{{ school["zip”] }}</w:t>
-      </w:r>
-      <w:r>
-        <w:rPr>
-          <w:rFonts w:ascii="Calibri" w:cs="Calibri" w:eastAsia="Calibri" w:hAnsi="Calibri"/>
+          <w:highlight w:val="white"/>
+          <w:rtl w:val="0"/>
+        </w:rPr>
+        <w:t xml:space="preserve">{{ school["street_number”] }}, {% if school["unit”] %} {{ title_case(school["unit”] | lower) }}, {% endif %}{{ school["neighborhood”] }} – CEP {{ school["zip”] }}</w:t>
+      </w:r>
+      <w:r>
+        <w:rPr>
+          <w:rFonts w:ascii="Calibri" w:cs="Calibri" w:eastAsia="Calibri" w:hAnsi="Calibri"/>
+          <w:highlight w:val="white"/>
           <w:rtl w:val="0"/>
         </w:rPr>
         <w:t xml:space="preserve"> (“Escola”),</w:t>
       </w:r>
       <w:r>
         <w:rPr>
+          <w:highlight w:val="white"/>
           <w:rtl w:val="0"/>
         </w:rPr>
         <w:t xml:space="preserve">vem, respeitosamente, NOTIFICAR V. Sa. nos termos seguintes.</w:t>
@@ -569,23 +361,28 @@
         <w:spacing w:after="0" w:before="0" w:line="340" w:lineRule="auto"/>
         <w:ind w:right="285"/>
         <w:jc w:val="both"/>
-        <w:rPr/>
-      </w:pPr>
-      <w:r>
-        <w:rPr>
-          <w:rtl w:val="0"/>
-        </w:rPr>
-      </w:r>
-    </w:p>
-    <w:p>
-      <w:pPr>
-        <w:spacing w:after="0" w:before="0" w:line="340" w:lineRule="auto"/>
-        <w:ind w:right="285"/>
-        <w:jc w:val="both"/>
-        <w:rPr/>
-      </w:pPr>
-      <w:r>
-        <w:rPr>
+        <w:rPr>
+          <w:highlight w:val="white"/>
+        </w:rPr>
+      </w:pPr>
+      <w:r>
+        <w:rPr>
+          <w:rtl w:val="0"/>
+        </w:rPr>
+      </w:r>
+    </w:p>
+    <w:p>
+      <w:pPr>
+        <w:spacing w:after="0" w:before="0" w:line="340" w:lineRule="auto"/>
+        <w:ind w:right="285"/>
+        <w:jc w:val="both"/>
+        <w:rPr>
+          <w:highlight w:val="white"/>
+        </w:rPr>
+      </w:pPr>
+      <w:r>
+        <w:rPr>
+          <w:highlight w:val="white"/>
           <w:rtl w:val="0"/>
         </w:rPr>
         <w:t xml:space="preserve">Como é de conhecimento público, o mundo está enfrentando uma pandemia decorrente de um novo vírus, denominado coronavírus, causador da doença Covid-19.</w:t>
@@ -596,23 +393,28 @@
         <w:spacing w:after="0" w:before="0" w:line="340" w:lineRule="auto"/>
         <w:ind w:right="285"/>
         <w:jc w:val="both"/>
-        <w:rPr/>
-      </w:pPr>
-      <w:r>
-        <w:rPr>
-          <w:rtl w:val="0"/>
-        </w:rPr>
-      </w:r>
-    </w:p>
-    <w:p>
-      <w:pPr>
-        <w:spacing w:after="0" w:before="0" w:line="340" w:lineRule="auto"/>
-        <w:ind w:right="285"/>
-        <w:jc w:val="both"/>
-        <w:rPr/>
-      </w:pPr>
-      <w:r>
-        <w:rPr>
+        <w:rPr>
+          <w:highlight w:val="white"/>
+        </w:rPr>
+      </w:pPr>
+      <w:r>
+        <w:rPr>
+          <w:rtl w:val="0"/>
+        </w:rPr>
+      </w:r>
+    </w:p>
+    <w:p>
+      <w:pPr>
+        <w:spacing w:after="0" w:before="0" w:line="340" w:lineRule="auto"/>
+        <w:ind w:right="285"/>
+        <w:jc w:val="both"/>
+        <w:rPr>
+          <w:highlight w:val="white"/>
+        </w:rPr>
+      </w:pPr>
+      <w:r>
+        <w:rPr>
+          <w:highlight w:val="white"/>
           <w:rtl w:val="0"/>
         </w:rPr>
         <w:t xml:space="preserve">Uma das características do coronavírus é a sua alta transmissibilidade, de modo que a velocidade no aumento de casos de pessoas contaminadas e seu impacto nos sistemas de saúde e no índice de mortalidade da doença ensejaram a ações de medidas extremas relacionadas à restrição à circulação de pessoas para contenção da epidemia.</w:t>
@@ -623,23 +425,28 @@
         <w:spacing w:after="0" w:before="0" w:line="340" w:lineRule="auto"/>
         <w:ind w:right="285"/>
         <w:jc w:val="both"/>
-        <w:rPr/>
-      </w:pPr>
-      <w:r>
-        <w:rPr>
-          <w:rtl w:val="0"/>
-        </w:rPr>
-      </w:r>
-    </w:p>
-    <w:p>
-      <w:pPr>
-        <w:spacing w:after="0" w:before="0" w:line="340" w:lineRule="auto"/>
-        <w:ind w:right="285"/>
-        <w:jc w:val="both"/>
-        <w:rPr/>
-      </w:pPr>
-      <w:r>
-        <w:rPr>
+        <w:rPr>
+          <w:highlight w:val="white"/>
+        </w:rPr>
+      </w:pPr>
+      <w:r>
+        <w:rPr>
+          <w:rtl w:val="0"/>
+        </w:rPr>
+      </w:r>
+    </w:p>
+    <w:p>
+      <w:pPr>
+        <w:spacing w:after="0" w:before="0" w:line="340" w:lineRule="auto"/>
+        <w:ind w:right="285"/>
+        <w:jc w:val="both"/>
+        <w:rPr>
+          <w:highlight w:val="white"/>
+        </w:rPr>
+      </w:pPr>
+      <w:r>
+        <w:rPr>
+          <w:highlight w:val="white"/>
           <w:rtl w:val="0"/>
         </w:rPr>
         <w:t xml:space="preserve">Nesse sentido, tem-se constatado uma campanha mundial para que as pessoas permaneçam em suas residências.</w:t>
@@ -650,23 +457,28 @@
         <w:spacing w:after="0" w:before="0" w:line="340" w:lineRule="auto"/>
         <w:ind w:right="285"/>
         <w:jc w:val="both"/>
-        <w:rPr/>
-      </w:pPr>
-      <w:r>
-        <w:rPr>
-          <w:rtl w:val="0"/>
-        </w:rPr>
-      </w:r>
-    </w:p>
-    <w:p>
-      <w:pPr>
-        <w:spacing w:after="0" w:before="0" w:line="340" w:lineRule="auto"/>
-        <w:ind w:right="285"/>
-        <w:jc w:val="both"/>
-        <w:rPr/>
-      </w:pPr>
-      <w:r>
-        <w:rPr>
+        <w:rPr>
+          <w:highlight w:val="white"/>
+        </w:rPr>
+      </w:pPr>
+      <w:r>
+        <w:rPr>
+          <w:rtl w:val="0"/>
+        </w:rPr>
+      </w:r>
+    </w:p>
+    <w:p>
+      <w:pPr>
+        <w:spacing w:after="0" w:before="0" w:line="340" w:lineRule="auto"/>
+        <w:ind w:right="285"/>
+        <w:jc w:val="both"/>
+        <w:rPr>
+          <w:highlight w:val="white"/>
+        </w:rPr>
+      </w:pPr>
+      <w:r>
+        <w:rPr>
+          <w:highlight w:val="white"/>
           <w:rtl w:val="0"/>
         </w:rPr>
         <w:t xml:space="preserve">Diversos Municípios e Estados brasileiros já expediram normas determinando o fechamento de diversos estabelecimentos comerciais, como escolas, academias, shoppings centers, galerias, bares, restaurantes etc.</w:t>
@@ -677,23 +489,28 @@
         <w:spacing w:after="0" w:before="0" w:line="340" w:lineRule="auto"/>
         <w:ind w:right="285"/>
         <w:jc w:val="both"/>
-        <w:rPr/>
-      </w:pPr>
-      <w:r>
-        <w:rPr>
-          <w:rtl w:val="0"/>
-        </w:rPr>
-      </w:r>
-    </w:p>
-    <w:p>
-      <w:pPr>
-        <w:spacing w:after="0" w:before="0" w:line="340" w:lineRule="auto"/>
-        <w:ind w:right="285"/>
-        <w:jc w:val="both"/>
-        <w:rPr/>
-      </w:pPr>
-      <w:r>
-        <w:rPr>
+        <w:rPr>
+          <w:highlight w:val="white"/>
+        </w:rPr>
+      </w:pPr>
+      <w:r>
+        <w:rPr>
+          <w:rtl w:val="0"/>
+        </w:rPr>
+      </w:r>
+    </w:p>
+    <w:p>
+      <w:pPr>
+        <w:spacing w:after="0" w:before="0" w:line="340" w:lineRule="auto"/>
+        <w:ind w:right="285"/>
+        <w:jc w:val="both"/>
+        <w:rPr>
+          <w:highlight w:val="white"/>
+        </w:rPr>
+      </w:pPr>
+      <w:r>
+        <w:rPr>
+          <w:highlight w:val="white"/>
           <w:rtl w:val="0"/>
         </w:rPr>
         <w:t xml:space="preserve">Considerando as projeções de conjuntura econômica nacional agravada pelo estado de “Calamidade Pública” já decretada e validada pelo Congresso, as atividades escolares foram extremamente impactadas, implicando no fechamento da Escola situado no imóvel de sua propriedade, ainda sem previsão de reinício.</w:t>
@@ -704,35 +521,42 @@
         <w:spacing w:after="0" w:before="0" w:line="340" w:lineRule="auto"/>
         <w:ind w:right="285"/>
         <w:jc w:val="both"/>
-        <w:rPr/>
-      </w:pPr>
-      <w:r>
-        <w:rPr>
-          <w:rtl w:val="0"/>
-        </w:rPr>
-      </w:r>
-    </w:p>
-    <w:p>
-      <w:pPr>
-        <w:spacing w:after="0" w:before="0" w:line="340" w:lineRule="auto"/>
-        <w:ind w:right="285"/>
-        <w:jc w:val="both"/>
-        <w:rPr/>
-      </w:pPr>
-      <w:r>
-        <w:rPr>
+        <w:rPr>
+          <w:highlight w:val="white"/>
+        </w:rPr>
+      </w:pPr>
+      <w:r>
+        <w:rPr>
+          <w:rtl w:val="0"/>
+        </w:rPr>
+      </w:r>
+    </w:p>
+    <w:p>
+      <w:pPr>
+        <w:spacing w:after="0" w:before="0" w:line="340" w:lineRule="auto"/>
+        <w:ind w:right="285"/>
+        <w:jc w:val="both"/>
+        <w:rPr>
+          <w:highlight w:val="white"/>
+        </w:rPr>
+      </w:pPr>
+      <w:r>
+        <w:rPr>
+          <w:highlight w:val="white"/>
           <w:rtl w:val="0"/>
         </w:rPr>
         <w:t xml:space="preserve">Estamos lidando com uma força maior de extrema imprevisibilidade e decorrente do cumprimento de ordens do poder público que </w:t>
       </w:r>
       <w:r>
         <w:rPr>
+          <w:highlight w:val="white"/>
           <w:rtl w:val="0"/>
         </w:rPr>
         <w:t xml:space="preserve">implicam</w:t>
       </w:r>
       <w:r>
         <w:rPr>
+          <w:highlight w:val="white"/>
           <w:rtl w:val="0"/>
         </w:rPr>
         <w:t xml:space="preserve"> em considerável impacto financeiro, decorrente dos inúmeros pedidos de cancelamentos e/ou descontos das mensalidades escolares.</w:t>
@@ -743,35 +567,42 @@
         <w:spacing w:after="0" w:before="0" w:line="340" w:lineRule="auto"/>
         <w:ind w:right="285"/>
         <w:jc w:val="both"/>
-        <w:rPr/>
-      </w:pPr>
-      <w:r>
-        <w:rPr>
-          <w:rtl w:val="0"/>
-        </w:rPr>
-      </w:r>
-    </w:p>
-    <w:p>
-      <w:pPr>
-        <w:spacing w:after="0" w:before="0" w:line="340" w:lineRule="auto"/>
-        <w:ind w:right="285"/>
-        <w:jc w:val="both"/>
-        <w:rPr/>
-      </w:pPr>
-      <w:r>
-        <w:rPr>
+        <w:rPr>
+          <w:highlight w:val="white"/>
+        </w:rPr>
+      </w:pPr>
+      <w:r>
+        <w:rPr>
+          <w:rtl w:val="0"/>
+        </w:rPr>
+      </w:r>
+    </w:p>
+    <w:p>
+      <w:pPr>
+        <w:spacing w:after="0" w:before="0" w:line="340" w:lineRule="auto"/>
+        <w:ind w:right="285"/>
+        <w:jc w:val="both"/>
+        <w:rPr>
+          <w:highlight w:val="white"/>
+        </w:rPr>
+      </w:pPr>
+      <w:r>
+        <w:rPr>
+          <w:highlight w:val="white"/>
           <w:rtl w:val="0"/>
         </w:rPr>
         <w:t xml:space="preserve">Nesse contexto, é imprescindível a imediata renegociação do contrato de locação vigente, para que seja restabelecido o equilíbrio econômico-financeiro afetado pelo </w:t>
       </w:r>
       <w:r>
         <w:rPr>
+          <w:highlight w:val="white"/>
           <w:rtl w:val="0"/>
         </w:rPr>
         <w:t xml:space="preserve">narrado</w:t>
       </w:r>
       <w:r>
         <w:rPr>
+          <w:highlight w:val="white"/>
           <w:rtl w:val="0"/>
         </w:rPr>
         <w:t xml:space="preserve"> acontecimento de natureza aleatória e imprevisível.  Dessa forma, conseguiremos honrar nossos pagamentos, que estão em risco em razão dos inúmeros pedidos de descontos e cancelamentos das mensalidades dos nossos alunos.</w:t>
@@ -782,87 +613,41 @@
         <w:spacing w:after="0" w:before="0" w:line="340" w:lineRule="auto"/>
         <w:ind w:right="285"/>
         <w:jc w:val="both"/>
-        <w:rPr/>
-      </w:pPr>
-      <w:r>
-        <w:rPr>
-          <w:rtl w:val="0"/>
-        </w:rPr>
-      </w:r>
-    </w:p>
-    <w:p>
-      <w:pPr>
-        <w:spacing w:after="0" w:before="0" w:line="340" w:lineRule="auto"/>
-        <w:ind w:right="285"/>
-        <w:jc w:val="both"/>
-        <w:rPr/>
-      </w:pPr>
-      <w:r>
-        <w:rPr>
-          <w:rtl w:val="0"/>
-        </w:rPr>
-        <w:t xml:space="preserve">Certos de que será possível um ajuste consensual para enfrentamento desta situação, da melhor forma para ambas as partes, a Escola notifica o(a) </w:t>
-      </w:r>
-      <w:r>
-        <w:rPr>
-          <w:highlight w:val="cyan"/>
-          <w:rtl w:val="0"/>
-        </w:rPr>
-        <w:t xml:space="preserve">{% for item in locadores %}</w:t>
-      </w:r>
-      <w:r>
-        <w:rPr>
-          <w:highlight w:val="yellow"/>
-          <w:rtl w:val="0"/>
-        </w:rPr>
-        <w:t xml:space="preserve">{{ title_case(locador.name.first | lower) }}</w:t>
-      </w:r>
-      <w:r>
-        <w:rPr>
-          <w:highlight w:val="cyan"/>
-          <w:rtl w:val="0"/>
-        </w:rPr>
-        <w:t xml:space="preserve">{% endfor %}</w:t>
-      </w:r>
-      <w:r>
-        <w:rPr>
-          <w:rtl w:val="0"/>
-        </w:rPr>
-        <w:t xml:space="preserve"> para reduzir o aluguel mensal para o valor de R$ </w:t>
-      </w:r>
-      <w:r>
-        <w:rPr>
-          <w:highlight w:val="cyan"/>
-          <w:rtl w:val="0"/>
-        </w:rPr>
-        <w:t xml:space="preserve">{{ “%.2f”|format(discount_value) | replace(“.”,”,”) }}</w:t>
-      </w:r>
-      <w:r>
-        <w:rPr>
-          <w:rtl w:val="0"/>
-        </w:rPr>
-        <w:t xml:space="preserve"> </w:t>
-      </w:r>
-      <w:r>
-        <w:rPr>
-          <w:highlight w:val="yellow"/>
-          <w:rtl w:val="0"/>
-        </w:rPr>
-        <w:t xml:space="preserve">({{ discount_valueE }}) </w:t>
-      </w:r>
-      <w:r>
-        <w:rPr>
-          <w:rtl w:val="0"/>
-        </w:rPr>
-        <w:t xml:space="preserve">até o final do ano letivo de 2020.</w:t>
-      </w:r>
-    </w:p>
-    <w:p>
-      <w:pPr>
-        <w:spacing w:after="0" w:before="0" w:line="340" w:lineRule="auto"/>
-        <w:ind w:right="285"/>
-        <w:jc w:val="both"/>
-        <w:rPr/>
+        <w:rPr>
+          <w:highlight w:val="white"/>
+        </w:rPr>
+      </w:pPr>
+      <w:r>
+        <w:rPr>
+          <w:rtl w:val="0"/>
+        </w:rPr>
+      </w:r>
+    </w:p>
+    <w:p>
+      <w:pPr>
+        <w:spacing w:after="0" w:before="0" w:line="340" w:lineRule="auto"/>
+        <w:ind w:right="285"/>
+        <w:jc w:val="both"/>
+        <w:rPr>
+          <w:highlight w:val="white"/>
+        </w:rPr>
+      </w:pPr>
+      <w:r>
+        <w:rPr>
+          <w:highlight w:val="white"/>
+          <w:rtl w:val="0"/>
+        </w:rPr>
+        <w:t xml:space="preserve">Certos de que será possível um ajuste consensual para enfrentamento desta situação, da melhor forma para ambas as partes, a Escola notifica o(a) {% for item in locadores %}{{ title_case(item.name.text | lower) }} {% endfor %}para reduzir o aluguel mensal para o valor de R$ {{ “%.2f”|format(discount_value) | replace(“.”,”,”) }} ({{ discount_valueE }}) até o final do ano letivo de 2020.</w:t>
+      </w:r>
+    </w:p>
+    <w:p>
+      <w:pPr>
+        <w:spacing w:after="0" w:before="0" w:line="340" w:lineRule="auto"/>
+        <w:ind w:right="285"/>
+        <w:jc w:val="both"/>
+        <w:rPr>
+          <w:highlight w:val="white"/>
+        </w:rPr>
       </w:pPr>
       <w:r>
         <w:rPr>
@@ -877,11 +662,12 @@
         <w:jc w:val="both"/>
         <w:rPr>
           <w:color w:val="a9b7c6"/>
-          <w:shd w:fill="2b2b2b" w:val="clear"/>
-        </w:rPr>
-      </w:pPr>
-      <w:r>
-        <w:rPr>
+          <w:highlight w:val="white"/>
+        </w:rPr>
+      </w:pPr>
+      <w:r>
+        <w:rPr>
+          <w:highlight w:val="white"/>
           <w:rtl w:val="0"/>
         </w:rPr>
         <w:t xml:space="preserve">Devido à urgência que a questão demanda, aguardamos sua manifestação, por e-mail, em um prazo de até 5 (cinco) dias úteis.</w:t>
@@ -903,12 +689,14 @@
           <w:color w:val="000000"/>
           <w:sz w:val="20"/>
           <w:szCs w:val="20"/>
+          <w:highlight w:val="white"/>
         </w:rPr>
       </w:pPr>
       <w:r>
         <w:rPr>
           <w:rFonts w:ascii="Calibri" w:cs="Calibri" w:eastAsia="Calibri" w:hAnsi="Calibri"/>
           <w:color w:val="000000"/>
+          <w:highlight w:val="white"/>
           <w:rtl w:val="0"/>
         </w:rPr>
         <w:t xml:space="preserve"> </w:t>
@@ -928,12 +716,14 @@
         <w:rPr>
           <w:rFonts w:ascii="Calibri" w:cs="Calibri" w:eastAsia="Calibri" w:hAnsi="Calibri"/>
           <w:color w:val="000000"/>
+          <w:highlight w:val="white"/>
         </w:rPr>
       </w:pPr>
       <w:r>
         <w:rPr>
           <w:rFonts w:ascii="Calibri" w:cs="Calibri" w:eastAsia="Calibri" w:hAnsi="Calibri"/>
           <w:color w:val="000000"/>
+          <w:highlight w:val="white"/>
           <w:rtl w:val="0"/>
         </w:rPr>
         <w:t xml:space="preserve">Atenciosamente,</w:t>
@@ -948,6 +738,7 @@
         <w:rPr>
           <w:rFonts w:ascii="Calibri" w:cs="Calibri" w:eastAsia="Calibri" w:hAnsi="Calibri"/>
           <w:color w:val="000000"/>
+          <w:highlight w:val="white"/>
         </w:rPr>
       </w:pPr>
       <w:r>
@@ -963,7 +754,9 @@
         <w:spacing w:after="0" w:before="0" w:line="240" w:lineRule="auto"/>
         <w:ind w:left="0" w:right="285" w:firstLine="0"/>
         <w:jc w:val="both"/>
-        <w:rPr/>
+        <w:rPr>
+          <w:highlight w:val="white"/>
+        </w:rPr>
       </w:pPr>
       <w:bookmarkStart w:colFirst="0" w:colLast="0" w:name="_wprx6e1129yi" w:id="0"/>
       <w:bookmarkEnd w:id="0"/>
@@ -973,7 +766,7 @@
           <w:color w:val="ffffff"/>
           <w:sz w:val="22"/>
           <w:szCs w:val="22"/>
-          <w:shd w:fill="ff9900" w:val="clear"/>
+          <w:highlight w:val="white"/>
           <w:rtl w:val="0"/>
         </w:rPr>
         <w:t xml:space="preserve">{{  generate_anchor('signHere', school["email”])  }}</w:t>
@@ -993,12 +786,14 @@
         <w:rPr>
           <w:rFonts w:ascii="Calibri" w:cs="Calibri" w:eastAsia="Calibri" w:hAnsi="Calibri"/>
           <w:color w:val="000000"/>
+          <w:highlight w:val="white"/>
         </w:rPr>
       </w:pPr>
       <w:r>
         <w:rPr>
           <w:rFonts w:ascii="Calibri" w:cs="Calibri" w:eastAsia="Calibri" w:hAnsi="Calibri"/>
           <w:color w:val="000000"/>
+          <w:highlight w:val="white"/>
           <w:rtl w:val="0"/>
         </w:rPr>
         <w:t xml:space="preserve">___________________________</w:t>
@@ -1013,6 +808,7 @@
         <w:rPr>
           <w:rFonts w:ascii="Calibri" w:cs="Calibri" w:eastAsia="Calibri" w:hAnsi="Calibri"/>
           <w:color w:val="000000"/>
+          <w:highlight w:val="white"/>
         </w:rPr>
       </w:pPr>
       <w:r>
@@ -1028,12 +824,13 @@
         <w:jc w:val="both"/>
         <w:rPr>
           <w:rFonts w:ascii="Calibri" w:cs="Calibri" w:eastAsia="Calibri" w:hAnsi="Calibri"/>
+          <w:highlight w:val="white"/>
         </w:rPr>
       </w:pPr>
       <w:r>
         <w:rPr>
           <w:b w:val="1"/>
-          <w:highlight w:val="yellow"/>
+          <w:highlight w:val="white"/>
           <w:rtl w:val="0"/>
         </w:rPr>
         <w:t xml:space="preserve">{{ school["legal_name”] | upper }}</w:t>

</xml_diff>